<commit_message>
DEFINIÇÃO PRELIMINAR DO ÂMBITO
</commit_message>
<xml_diff>
--- a/Template - Termo de Abertura - PMI.docx
+++ b/Template - Termo de Abertura - PMI.docx
@@ -2063,58 +2063,16 @@
         <w:pStyle w:val="Instrues"/>
       </w:pPr>
       <w:r>
+        <w:rPr>
+          <w:lang w:val="en-US"/>
+        </w:rPr>
         <w:t xml:space="preserve">Os objetivos devem ser </w:t>
       </w:r>
       <w:r>
-        <w:t xml:space="preserve">SMART: </w:t>
-      </w:r>
-      <w:proofErr w:type="spellStart"/>
-      <w:r>
-        <w:t>Specific</w:t>
-      </w:r>
-      <w:proofErr w:type="spellEnd"/>
-      <w:r>
-        <w:t xml:space="preserve">, </w:t>
-      </w:r>
-      <w:proofErr w:type="spellStart"/>
-      <w:r>
-        <w:t>Measurable</w:t>
-      </w:r>
-      <w:proofErr w:type="spellEnd"/>
-      <w:r>
-        <w:t xml:space="preserve">, </w:t>
-      </w:r>
-      <w:proofErr w:type="spellStart"/>
-      <w:r>
-        <w:t>Attainable</w:t>
-      </w:r>
-      <w:proofErr w:type="spellEnd"/>
-      <w:r>
-        <w:t xml:space="preserve">, </w:t>
-      </w:r>
-      <w:proofErr w:type="spellStart"/>
-      <w:r>
-        <w:t>Realistic</w:t>
-      </w:r>
-      <w:proofErr w:type="spellEnd"/>
-      <w:r>
-        <w:t xml:space="preserve">, </w:t>
-      </w:r>
-      <w:proofErr w:type="spellStart"/>
-      <w:r>
-        <w:t>and</w:t>
-      </w:r>
-      <w:proofErr w:type="spellEnd"/>
-      <w:r>
-        <w:t xml:space="preserve"> </w:t>
-      </w:r>
-      <w:proofErr w:type="spellStart"/>
-      <w:r>
-        <w:t>Timely</w:t>
-      </w:r>
-      <w:proofErr w:type="spellEnd"/>
-      <w:r>
-        <w:t xml:space="preserve">. </w:t>
+        <w:rPr>
+          <w:lang w:val="en-US"/>
+        </w:rPr>
+        <w:t xml:space="preserve">SMART: Specific, Measurable, Attainable, Realistic, and Timely. </w:t>
       </w:r>
       <w:r>
         <w:t xml:space="preserve">Estes objetivos são os critérios de sucesso mais importantes que a organização </w:t>
@@ -2275,13 +2233,171 @@
         <w:pStyle w:val="Instrues"/>
       </w:pPr>
       <w:r>
-        <w:t xml:space="preserve">A declaração preliminar identifica o que está incluído no projeto e, mais importante, o que </w:t>
-      </w:r>
-      <w:r>
-        <w:t>se considera necessário para dar o projeto como concluído</w:t>
-      </w:r>
-      <w:r>
-        <w:t>.</w:t>
+        <w:t>Neste projeto, está incluída a criação das seguintes funcionalidades:</w:t>
+      </w:r>
+    </w:p>
+    <w:p>
+      <w:pPr>
+        <w:pStyle w:val="Instrues"/>
+        <w:numPr>
+          <w:ilvl w:val="0"/>
+          <w:numId w:val="2"/>
+        </w:numPr>
+      </w:pPr>
+      <w:r>
+        <w:t>gerador de plano alimentar automático tendo em conta as calorias definidas (com as receitas detalhadas)</w:t>
+      </w:r>
+    </w:p>
+    <w:p>
+      <w:pPr>
+        <w:pStyle w:val="Instrues"/>
+        <w:numPr>
+          <w:ilvl w:val="0"/>
+          <w:numId w:val="2"/>
+        </w:numPr>
+      </w:pPr>
+      <w:r>
+        <w:t>função ideal para grupos desportivos como equipas de futebol ou um nutricionista com vários clientes, em que o administrador pode controlar o estilo de vida dos seus membros do grupo</w:t>
+      </w:r>
+    </w:p>
+    <w:p>
+      <w:pPr>
+        <w:pStyle w:val="Instrues"/>
+        <w:numPr>
+          <w:ilvl w:val="0"/>
+          <w:numId w:val="2"/>
+        </w:numPr>
+      </w:pPr>
+      <w:r>
+        <w:t>qualidade do sono</w:t>
+      </w:r>
+    </w:p>
+    <w:p>
+      <w:pPr>
+        <w:pStyle w:val="Instrues"/>
+        <w:numPr>
+          <w:ilvl w:val="0"/>
+          <w:numId w:val="2"/>
+        </w:numPr>
+      </w:pPr>
+      <w:r>
+        <w:t>Secção Receitas</w:t>
+      </w:r>
+      <w:r>
+        <w:t xml:space="preserve"> </w:t>
+      </w:r>
+      <w:r>
+        <w:t>(com método de preparação, calorias, macros, tempo e dificuldade):</w:t>
+      </w:r>
+    </w:p>
+    <w:p>
+      <w:pPr>
+        <w:pStyle w:val="Instrues"/>
+        <w:ind w:left="820" w:firstLine="620"/>
+      </w:pPr>
+      <w:r>
+        <w:t xml:space="preserve"> As suas receitas</w:t>
+      </w:r>
+    </w:p>
+    <w:p>
+      <w:pPr>
+        <w:pStyle w:val="Instrues"/>
+        <w:ind w:left="820"/>
+      </w:pPr>
+      <w:r>
+        <w:t xml:space="preserve">  </w:t>
+      </w:r>
+      <w:r>
+        <w:tab/>
+      </w:r>
+      <w:r>
+        <w:t xml:space="preserve">Receitas da comunidade  </w:t>
+      </w:r>
+    </w:p>
+    <w:p>
+      <w:pPr>
+        <w:pStyle w:val="Instrues"/>
+        <w:ind w:left="820"/>
+      </w:pPr>
+      <w:r>
+        <w:t xml:space="preserve">  </w:t>
+      </w:r>
+      <w:r>
+        <w:tab/>
+      </w:r>
+      <w:r>
+        <w:t>Receitas MyFitnessPal</w:t>
+      </w:r>
+    </w:p>
+    <w:p>
+      <w:pPr>
+        <w:pStyle w:val="Instrues"/>
+        <w:numPr>
+          <w:ilvl w:val="0"/>
+          <w:numId w:val="2"/>
+        </w:numPr>
+      </w:pPr>
+      <w:r>
+        <w:t>Capacidade de criar eventos que promovam um estilo de vida saudável, como por exemplo caminhadas</w:t>
+      </w:r>
+    </w:p>
+    <w:p>
+      <w:pPr>
+        <w:pStyle w:val="Instrues"/>
+        <w:numPr>
+          <w:ilvl w:val="0"/>
+          <w:numId w:val="2"/>
+        </w:numPr>
+      </w:pPr>
+      <w:r>
+        <w:t>Localizador de</w:t>
+      </w:r>
+      <w:r>
+        <w:t xml:space="preserve"> eventos num raio de km</w:t>
+      </w:r>
+      <w:r>
+        <w:t>s</w:t>
+      </w:r>
+      <w:r>
+        <w:t xml:space="preserve"> definidos pelo utilizador</w:t>
+      </w:r>
+    </w:p>
+    <w:p>
+      <w:pPr>
+        <w:pStyle w:val="Instrues"/>
+        <w:numPr>
+          <w:ilvl w:val="0"/>
+          <w:numId w:val="2"/>
+        </w:numPr>
+      </w:pPr>
+      <w:r>
+        <w:t xml:space="preserve">Colocar o </w:t>
+      </w:r>
+      <w:r>
+        <w:t>vídeo</w:t>
+      </w:r>
+      <w:r>
+        <w:t xml:space="preserve"> da execução de cada exercício inserido na aplicação </w:t>
+      </w:r>
+      <w:r>
+        <w:t>de modo que</w:t>
+      </w:r>
+      <w:r>
+        <w:t xml:space="preserve"> os utilizadores tenham a noção de como devem realizar o exercício</w:t>
+      </w:r>
+    </w:p>
+    <w:p>
+      <w:pPr>
+        <w:pStyle w:val="Instrues"/>
+      </w:pPr>
+    </w:p>
+    <w:p>
+      <w:pPr>
+        <w:pStyle w:val="Instrues"/>
+      </w:pPr>
+      <w:r>
+        <w:lastRenderedPageBreak/>
+        <w:t>Para o projeto ser dado como concluído é necessário que todas as funcionalidades implementadas estejam 100% funcionais e de acordo com boas práticas de programação e tendo em vista a sua manutenção.</w:t>
       </w:r>
     </w:p>
     <w:p>
@@ -2541,7 +2657,6 @@
       <w:bookmarkStart w:id="32" w:name="_Toc98833468"/>
       <w:bookmarkEnd w:id="31"/>
       <w:r>
-        <w:lastRenderedPageBreak/>
         <w:t>Autorização</w:t>
       </w:r>
       <w:bookmarkEnd w:id="32"/>
@@ -2579,6 +2694,9 @@
       <w:pPr>
         <w:keepNext/>
         <w:ind w:left="100"/>
+        <w:rPr>
+          <w:lang w:val="pt-PT"/>
+        </w:rPr>
       </w:pPr>
       <w:r>
         <w:rPr>
@@ -2591,6 +2709,9 @@
         <w:t>Aprovado por</w:t>
       </w:r>
       <w:r>
+        <w:rPr>
+          <w:lang w:val="pt-PT"/>
+        </w:rPr>
         <w:t>:</w:t>
       </w:r>
     </w:p>
@@ -2959,9 +3080,9 @@
 <file path=word/numbering.xml><?xml version="1.0" encoding="utf-8"?>
 <w:numbering xmlns:wpc="http://schemas.microsoft.com/office/word/2010/wordprocessingCanvas" xmlns:cx="http://schemas.microsoft.com/office/drawing/2014/chartex" xmlns:cx1="http://schemas.microsoft.com/office/drawing/2015/9/8/chartex" xmlns:cx2="http://schemas.microsoft.com/office/drawing/2015/10/21/chartex" xmlns:cx3="http://schemas.microsoft.com/office/drawing/2016/5/9/chartex" xmlns:cx4="http://schemas.microsoft.com/office/drawing/2016/5/10/chartex" xmlns:cx5="http://schemas.microsoft.com/office/drawing/2016/5/11/chartex" xmlns:cx6="http://schemas.microsoft.com/office/drawing/2016/5/12/chartex" xmlns:cx7="http://schemas.microsoft.com/office/drawing/2016/5/13/chartex" xmlns:cx8="http://schemas.microsoft.com/office/drawing/2016/5/14/chartex" xmlns:mc="http://schemas.openxmlformats.org/markup-compatibility/2006" xmlns:aink="http://schemas.microsoft.com/office/drawing/2016/ink" xmlns:am3d="http://schemas.microsoft.com/office/drawing/2017/model3d" xmlns:o="urn:schemas-microsoft-com:office:office" xmlns:oel="http://schemas.microsoft.com/office/2019/extlst" xmlns:r="http://schemas.openxmlformats.org/officeDocument/2006/relationships" xmlns:m="http://schemas.openxmlformats.org/officeDocument/2006/math" xmlns:v="urn:schemas-microsoft-com:vml" xmlns:wp14="http://schemas.microsoft.com/office/word/2010/wordprocessingDrawing" xmlns:wp="http://schemas.openxmlformats.org/drawingml/2006/wordprocessingDrawing" xmlns:w10="urn:schemas-microsoft-com:office:word" xmlns:w="http://schemas.openxmlformats.org/wordprocessingml/2006/main" xmlns:w14="http://schemas.microsoft.com/office/word/2010/wordml" xmlns:w15="http://schemas.microsoft.com/office/word/2012/wordml" xmlns:w16cex="http://schemas.microsoft.com/office/word/2018/wordml/cex" xmlns:w16cid="http://schemas.microsoft.com/office/word/2016/wordml/cid" xmlns:w16="http://schemas.microsoft.com/office/word/2018/wordml" xmlns:w16sdtdh="http://schemas.microsoft.com/office/word/2020/wordml/sdtdatahash" xmlns:w16se="http://schemas.microsoft.com/office/word/2015/wordml/symex" xmlns:wpg="http://schemas.microsoft.com/office/word/2010/wordprocessingGroup" xmlns:wpi="http://schemas.microsoft.com/office/word/2010/wordprocessingInk" xmlns:wne="http://schemas.microsoft.com/office/word/2006/wordml" xmlns:wps="http://schemas.microsoft.com/office/word/2010/wordprocessingShape" mc:Ignorable="w14 w15 w16se w16cid w16 w16cex w16sdtdh wp14">
   <w:abstractNum w:abstractNumId="0" w15:restartNumberingAfterBreak="0">
-    <w:nsid w:val="75AB7450"/>
+    <w:nsid w:val="0BA32579"/>
     <w:multiLevelType w:val="hybridMultilevel"/>
-    <w:tmpl w:val="DE12F100"/>
+    <w:tmpl w:val="C7BE555E"/>
     <w:lvl w:ilvl="0" w:tplc="08160001">
       <w:start w:val="1"/>
       <w:numFmt w:val="bullet"/>
@@ -3071,7 +3192,123 @@
       </w:rPr>
     </w:lvl>
   </w:abstractNum>
+  <w:abstractNum w:abstractNumId="1" w15:restartNumberingAfterBreak="0">
+    <w:nsid w:val="75AB7450"/>
+    <w:multiLevelType w:val="hybridMultilevel"/>
+    <w:tmpl w:val="DE12F100"/>
+    <w:lvl w:ilvl="0" w:tplc="08160001">
+      <w:start w:val="1"/>
+      <w:numFmt w:val="bullet"/>
+      <w:lvlText w:val=""/>
+      <w:lvlJc w:val="left"/>
+      <w:pPr>
+        <w:ind w:left="820" w:hanging="360"/>
+      </w:pPr>
+      <w:rPr>
+        <w:rFonts w:ascii="Symbol" w:hAnsi="Symbol" w:hint="default"/>
+      </w:rPr>
+    </w:lvl>
+    <w:lvl w:ilvl="1" w:tplc="08160003" w:tentative="1">
+      <w:start w:val="1"/>
+      <w:numFmt w:val="bullet"/>
+      <w:lvlText w:val="o"/>
+      <w:lvlJc w:val="left"/>
+      <w:pPr>
+        <w:ind w:left="1540" w:hanging="360"/>
+      </w:pPr>
+      <w:rPr>
+        <w:rFonts w:ascii="Courier New" w:hAnsi="Courier New" w:cs="Courier New" w:hint="default"/>
+      </w:rPr>
+    </w:lvl>
+    <w:lvl w:ilvl="2" w:tplc="08160005" w:tentative="1">
+      <w:start w:val="1"/>
+      <w:numFmt w:val="bullet"/>
+      <w:lvlText w:val=""/>
+      <w:lvlJc w:val="left"/>
+      <w:pPr>
+        <w:ind w:left="2260" w:hanging="360"/>
+      </w:pPr>
+      <w:rPr>
+        <w:rFonts w:ascii="Wingdings" w:hAnsi="Wingdings" w:hint="default"/>
+      </w:rPr>
+    </w:lvl>
+    <w:lvl w:ilvl="3" w:tplc="08160001" w:tentative="1">
+      <w:start w:val="1"/>
+      <w:numFmt w:val="bullet"/>
+      <w:lvlText w:val=""/>
+      <w:lvlJc w:val="left"/>
+      <w:pPr>
+        <w:ind w:left="2980" w:hanging="360"/>
+      </w:pPr>
+      <w:rPr>
+        <w:rFonts w:ascii="Symbol" w:hAnsi="Symbol" w:hint="default"/>
+      </w:rPr>
+    </w:lvl>
+    <w:lvl w:ilvl="4" w:tplc="08160003" w:tentative="1">
+      <w:start w:val="1"/>
+      <w:numFmt w:val="bullet"/>
+      <w:lvlText w:val="o"/>
+      <w:lvlJc w:val="left"/>
+      <w:pPr>
+        <w:ind w:left="3700" w:hanging="360"/>
+      </w:pPr>
+      <w:rPr>
+        <w:rFonts w:ascii="Courier New" w:hAnsi="Courier New" w:cs="Courier New" w:hint="default"/>
+      </w:rPr>
+    </w:lvl>
+    <w:lvl w:ilvl="5" w:tplc="08160005" w:tentative="1">
+      <w:start w:val="1"/>
+      <w:numFmt w:val="bullet"/>
+      <w:lvlText w:val=""/>
+      <w:lvlJc w:val="left"/>
+      <w:pPr>
+        <w:ind w:left="4420" w:hanging="360"/>
+      </w:pPr>
+      <w:rPr>
+        <w:rFonts w:ascii="Wingdings" w:hAnsi="Wingdings" w:hint="default"/>
+      </w:rPr>
+    </w:lvl>
+    <w:lvl w:ilvl="6" w:tplc="08160001" w:tentative="1">
+      <w:start w:val="1"/>
+      <w:numFmt w:val="bullet"/>
+      <w:lvlText w:val=""/>
+      <w:lvlJc w:val="left"/>
+      <w:pPr>
+        <w:ind w:left="5140" w:hanging="360"/>
+      </w:pPr>
+      <w:rPr>
+        <w:rFonts w:ascii="Symbol" w:hAnsi="Symbol" w:hint="default"/>
+      </w:rPr>
+    </w:lvl>
+    <w:lvl w:ilvl="7" w:tplc="08160003" w:tentative="1">
+      <w:start w:val="1"/>
+      <w:numFmt w:val="bullet"/>
+      <w:lvlText w:val="o"/>
+      <w:lvlJc w:val="left"/>
+      <w:pPr>
+        <w:ind w:left="5860" w:hanging="360"/>
+      </w:pPr>
+      <w:rPr>
+        <w:rFonts w:ascii="Courier New" w:hAnsi="Courier New" w:cs="Courier New" w:hint="default"/>
+      </w:rPr>
+    </w:lvl>
+    <w:lvl w:ilvl="8" w:tplc="08160005" w:tentative="1">
+      <w:start w:val="1"/>
+      <w:numFmt w:val="bullet"/>
+      <w:lvlText w:val=""/>
+      <w:lvlJc w:val="left"/>
+      <w:pPr>
+        <w:ind w:left="6580" w:hanging="360"/>
+      </w:pPr>
+      <w:rPr>
+        <w:rFonts w:ascii="Wingdings" w:hAnsi="Wingdings" w:hint="default"/>
+      </w:rPr>
+    </w:lvl>
+  </w:abstractNum>
   <w:num w:numId="1" w16cid:durableId="722797136">
+    <w:abstractNumId w:val="1"/>
+  </w:num>
+  <w:num w:numId="2" w16cid:durableId="616832932">
     <w:abstractNumId w:val="0"/>
   </w:num>
 </w:numbering>

</xml_diff>

<commit_message>
Update Template - Termo de Abertura - PMI.docx
</commit_message>
<xml_diff>
--- a/Template - Termo de Abertura - PMI.docx
+++ b/Template - Termo de Abertura - PMI.docx
@@ -2654,37 +2654,95 @@
         <w:pStyle w:val="Instrues"/>
       </w:pPr>
       <w:r>
-        <w:t>Esta secção define os critérios para a conclusão bem-sucedida do projeto</w:t>
-      </w:r>
-      <w:r>
-        <w:t xml:space="preserve">. </w:t>
-      </w:r>
-      <w:r>
-        <w:t>Os critérios devem ser</w:t>
-      </w:r>
-      <w:r>
-        <w:t xml:space="preserve"> SMART </w:t>
-      </w:r>
-      <w:r>
-        <w:t>e são definidos por quem tem</w:t>
-      </w:r>
-      <w:r>
-        <w:t xml:space="preserve"> a autoridade </w:t>
-      </w:r>
-      <w:r>
-        <w:t>para</w:t>
-      </w:r>
-      <w:r>
-        <w:t xml:space="preserve"> encerra</w:t>
-      </w:r>
-      <w:r>
-        <w:t>r</w:t>
-      </w:r>
-      <w:r>
-        <w:t xml:space="preserve"> o projeto</w:t>
-      </w:r>
-      <w:r>
-        <w:t>.</w:t>
+        <w:t>O</w:t>
+      </w:r>
+      <w:r>
+        <w:t>s critérios para a conclusão bem-sucedida do projeto</w:t>
+      </w:r>
+      <w:r>
+        <w:t xml:space="preserve"> são os seguintes:</w:t>
+      </w:r>
+    </w:p>
+    <w:p>
+      <w:pPr>
+        <w:pStyle w:val="Instrues"/>
+        <w:numPr>
+          <w:ilvl w:val="0"/>
+          <w:numId w:val="5"/>
+        </w:numPr>
+      </w:pPr>
+      <w:r>
+        <w:rPr>
+          <w:b/>
+          <w:bCs/>
+        </w:rPr>
+        <w:t>Funcionalidades Operacionais a 100%</w:t>
+      </w:r>
+      <w:r>
+        <w:t>:</w:t>
+      </w:r>
+      <w:r>
+        <w:t xml:space="preserve"> </w:t>
+      </w:r>
+      <w:r>
+        <w:t>Todas as funcionalidades implementadas devem estar a funcionar corretamente. Isto abrange o gerador de plano alimentar automático, a função para grupos desportivos, o controlo da qualidade do sono, a secção de receitas, a capacidade de criar eventos que promovam um estilo de vida saudável, o localizador de eventos e a inclusão de vídeos para demonstração de exercícios.</w:t>
+      </w:r>
+    </w:p>
+    <w:p>
+      <w:pPr>
+        <w:pStyle w:val="Instrues"/>
+        <w:numPr>
+          <w:ilvl w:val="0"/>
+          <w:numId w:val="5"/>
+        </w:numPr>
+      </w:pPr>
+      <w:r>
+        <w:rPr>
+          <w:b/>
+          <w:bCs/>
+        </w:rPr>
+        <w:t>Testes e Garantia de Qualidade</w:t>
+      </w:r>
+      <w:r>
+        <w:t>: Todos os elementos entregues devem ser sujeitos a testes rigorosos para garantir a ausência de erros e falhas, assegurando uma experiência de utilizador livre de problemas.</w:t>
+      </w:r>
+    </w:p>
+    <w:p>
+      <w:pPr>
+        <w:pStyle w:val="Instrues"/>
+        <w:numPr>
+          <w:ilvl w:val="0"/>
+          <w:numId w:val="5"/>
+        </w:numPr>
+      </w:pPr>
+      <w:r>
+        <w:rPr>
+          <w:b/>
+          <w:bCs/>
+        </w:rPr>
+        <w:t>Integração de Feedback</w:t>
+      </w:r>
+      <w:r>
+        <w:t>: Todas as sugestões e feedback fornecidos pelos utilizadores durante o período de testes devem</w:t>
+      </w:r>
+    </w:p>
+    <w:p>
+      <w:pPr>
+        <w:pStyle w:val="Instrues"/>
+        <w:numPr>
+          <w:ilvl w:val="0"/>
+          <w:numId w:val="5"/>
+        </w:numPr>
+      </w:pPr>
+      <w:r>
+        <w:rPr>
+          <w:b/>
+          <w:bCs/>
+        </w:rPr>
+        <w:t>Conclusão dentro do Prazo e Orçamento</w:t>
+      </w:r>
+      <w:r>
+        <w:t>: O projeto deve ser concluído dentro do prazo e do orçamento estabelecidos, sem desvios significativos.</w:t>
       </w:r>
     </w:p>
     <w:p>
@@ -2695,6 +2753,7 @@
       <w:bookmarkStart w:id="30" w:name="_Toc98833467"/>
       <w:bookmarkEnd w:id="29"/>
       <w:r>
+        <w:lastRenderedPageBreak/>
         <w:t>Gestor do Projeto</w:t>
       </w:r>
       <w:bookmarkEnd w:id="30"/>
@@ -3531,9 +3590,9 @@
     </w:lvl>
   </w:abstractNum>
   <w:abstractNum w:abstractNumId="3" w15:restartNumberingAfterBreak="0">
-    <w:nsid w:val="75AB7450"/>
+    <w:nsid w:val="4C40720F"/>
     <w:multiLevelType w:val="hybridMultilevel"/>
-    <w:tmpl w:val="DE12F100"/>
+    <w:tmpl w:val="CDF0ED50"/>
     <w:lvl w:ilvl="0" w:tplc="08160001">
       <w:start w:val="1"/>
       <w:numFmt w:val="bullet"/>
@@ -3643,8 +3702,121 @@
       </w:rPr>
     </w:lvl>
   </w:abstractNum>
+  <w:abstractNum w:abstractNumId="4" w15:restartNumberingAfterBreak="0">
+    <w:nsid w:val="75AB7450"/>
+    <w:multiLevelType w:val="hybridMultilevel"/>
+    <w:tmpl w:val="DE12F100"/>
+    <w:lvl w:ilvl="0" w:tplc="08160001">
+      <w:start w:val="1"/>
+      <w:numFmt w:val="bullet"/>
+      <w:lvlText w:val=""/>
+      <w:lvlJc w:val="left"/>
+      <w:pPr>
+        <w:ind w:left="820" w:hanging="360"/>
+      </w:pPr>
+      <w:rPr>
+        <w:rFonts w:ascii="Symbol" w:hAnsi="Symbol" w:hint="default"/>
+      </w:rPr>
+    </w:lvl>
+    <w:lvl w:ilvl="1" w:tplc="08160003" w:tentative="1">
+      <w:start w:val="1"/>
+      <w:numFmt w:val="bullet"/>
+      <w:lvlText w:val="o"/>
+      <w:lvlJc w:val="left"/>
+      <w:pPr>
+        <w:ind w:left="1540" w:hanging="360"/>
+      </w:pPr>
+      <w:rPr>
+        <w:rFonts w:ascii="Courier New" w:hAnsi="Courier New" w:cs="Courier New" w:hint="default"/>
+      </w:rPr>
+    </w:lvl>
+    <w:lvl w:ilvl="2" w:tplc="08160005" w:tentative="1">
+      <w:start w:val="1"/>
+      <w:numFmt w:val="bullet"/>
+      <w:lvlText w:val=""/>
+      <w:lvlJc w:val="left"/>
+      <w:pPr>
+        <w:ind w:left="2260" w:hanging="360"/>
+      </w:pPr>
+      <w:rPr>
+        <w:rFonts w:ascii="Wingdings" w:hAnsi="Wingdings" w:hint="default"/>
+      </w:rPr>
+    </w:lvl>
+    <w:lvl w:ilvl="3" w:tplc="08160001" w:tentative="1">
+      <w:start w:val="1"/>
+      <w:numFmt w:val="bullet"/>
+      <w:lvlText w:val=""/>
+      <w:lvlJc w:val="left"/>
+      <w:pPr>
+        <w:ind w:left="2980" w:hanging="360"/>
+      </w:pPr>
+      <w:rPr>
+        <w:rFonts w:ascii="Symbol" w:hAnsi="Symbol" w:hint="default"/>
+      </w:rPr>
+    </w:lvl>
+    <w:lvl w:ilvl="4" w:tplc="08160003" w:tentative="1">
+      <w:start w:val="1"/>
+      <w:numFmt w:val="bullet"/>
+      <w:lvlText w:val="o"/>
+      <w:lvlJc w:val="left"/>
+      <w:pPr>
+        <w:ind w:left="3700" w:hanging="360"/>
+      </w:pPr>
+      <w:rPr>
+        <w:rFonts w:ascii="Courier New" w:hAnsi="Courier New" w:cs="Courier New" w:hint="default"/>
+      </w:rPr>
+    </w:lvl>
+    <w:lvl w:ilvl="5" w:tplc="08160005" w:tentative="1">
+      <w:start w:val="1"/>
+      <w:numFmt w:val="bullet"/>
+      <w:lvlText w:val=""/>
+      <w:lvlJc w:val="left"/>
+      <w:pPr>
+        <w:ind w:left="4420" w:hanging="360"/>
+      </w:pPr>
+      <w:rPr>
+        <w:rFonts w:ascii="Wingdings" w:hAnsi="Wingdings" w:hint="default"/>
+      </w:rPr>
+    </w:lvl>
+    <w:lvl w:ilvl="6" w:tplc="08160001" w:tentative="1">
+      <w:start w:val="1"/>
+      <w:numFmt w:val="bullet"/>
+      <w:lvlText w:val=""/>
+      <w:lvlJc w:val="left"/>
+      <w:pPr>
+        <w:ind w:left="5140" w:hanging="360"/>
+      </w:pPr>
+      <w:rPr>
+        <w:rFonts w:ascii="Symbol" w:hAnsi="Symbol" w:hint="default"/>
+      </w:rPr>
+    </w:lvl>
+    <w:lvl w:ilvl="7" w:tplc="08160003" w:tentative="1">
+      <w:start w:val="1"/>
+      <w:numFmt w:val="bullet"/>
+      <w:lvlText w:val="o"/>
+      <w:lvlJc w:val="left"/>
+      <w:pPr>
+        <w:ind w:left="5860" w:hanging="360"/>
+      </w:pPr>
+      <w:rPr>
+        <w:rFonts w:ascii="Courier New" w:hAnsi="Courier New" w:cs="Courier New" w:hint="default"/>
+      </w:rPr>
+    </w:lvl>
+    <w:lvl w:ilvl="8" w:tplc="08160005" w:tentative="1">
+      <w:start w:val="1"/>
+      <w:numFmt w:val="bullet"/>
+      <w:lvlText w:val=""/>
+      <w:lvlJc w:val="left"/>
+      <w:pPr>
+        <w:ind w:left="6580" w:hanging="360"/>
+      </w:pPr>
+      <w:rPr>
+        <w:rFonts w:ascii="Wingdings" w:hAnsi="Wingdings" w:hint="default"/>
+      </w:rPr>
+    </w:lvl>
+  </w:abstractNum>
   <w:num w:numId="1" w16cid:durableId="722797136">
-    <w:abstractNumId w:val="3"/>
+    <w:abstractNumId w:val="4"/>
   </w:num>
   <w:num w:numId="2" w16cid:durableId="616832932">
     <w:abstractNumId w:val="1"/>
@@ -3654,6 +3826,9 @@
   </w:num>
   <w:num w:numId="4" w16cid:durableId="284309567">
     <w:abstractNumId w:val="0"/>
+  </w:num>
+  <w:num w:numId="5" w16cid:durableId="1193612177">
+    <w:abstractNumId w:val="3"/>
   </w:num>
 </w:numbering>
 </file>
@@ -4362,6 +4537,17 @@
       <w:u w:val="single"/>
     </w:rPr>
   </w:style>
+  <w:style w:type="character" w:styleId="Forte">
+    <w:name w:val="Strong"/>
+    <w:basedOn w:val="Tipodeletrapredefinidodopargrafo"/>
+    <w:uiPriority w:val="22"/>
+    <w:qFormat/>
+    <w:rsid w:val="001E4CC5"/>
+    <w:rPr>
+      <w:b/>
+      <w:bCs/>
+    </w:rPr>
+  </w:style>
 </w:styles>
 </file>
 

</xml_diff>